<commit_message>
Added some HCS12 datasheets and updated status report
</commit_message>
<xml_diff>
--- a/Docs/ElevatorStatusReport2014-06-02.docx
+++ b/Docs/ElevatorStatusReport2014-06-02.docx
@@ -295,13 +295,33 @@
         <w:jc w:val="both"/>
       </w:pPr>
       <w:r>
-        <w:t>We have successfully interconnected three physical nodes on the same bus, with message being sent from the controller to specific nodes</w:t>
+        <w:t xml:space="preserve">We have successfully interconnected </w:t>
+      </w:r>
+      <w:r>
+        <w:t>four</w:t>
+      </w:r>
+      <w:r>
+        <w:t xml:space="preserve"> physical nodes on the same bus, with message being sent from the controller to specific nodes</w:t>
       </w:r>
       <w:r>
         <w:t>.</w:t>
       </w:r>
       <w:r>
-        <w:t xml:space="preserve"> Messages are only accepted at the correct node, and nodes indicate changes after receiving. We have a callbox protoboard built implementing call buttons, status indicators and a 7seg display showing the current elevator car floor. This needs to be duplicated twice more to complete all callboxes. The distance sensor CodeWarrior project still needs to be merged into the other CodeWarrior project to bring it all together.</w:t>
+        <w:t xml:space="preserve"> Messages are only accepted at the correct node, and nodes indicate changes after receiving. We have a callbox </w:t>
+      </w:r>
+      <w:proofErr w:type="spellStart"/>
+      <w:r>
+        <w:t>protoboard</w:t>
+      </w:r>
+      <w:proofErr w:type="spellEnd"/>
+      <w:r>
+        <w:t xml:space="preserve"> built implementing call buttons, status indicators and a 7seg display showing the current elevator car floor. This needs to be duplicated twice </w:t>
+      </w:r>
+      <w:r>
+        <w:t>more to complete all callboxes.</w:t>
+      </w:r>
+      <w:r>
+        <w:t xml:space="preserve"> Callbox node logic is nearly done, it will send messages if a call button is pressed, and it will de-illuminate its indicator LED once it receives a message from the controller saying that the elevator car has reached its current floor.</w:t>
       </w:r>
       <w:bookmarkStart w:id="2" w:name="_GoBack"/>
       <w:bookmarkEnd w:id="2"/>
@@ -564,10 +584,7 @@
               <w:spacing w:before="40" w:after="40"/>
             </w:pPr>
             <w:r>
-              <w:t>Construct “call boxes” consisting of proto boards with buttons attached to an Axman board</w:t>
-            </w:r>
-            <w:r>
-              <w:t xml:space="preserve"> (one board complete)</w:t>
+              <w:t>Construct “call boxes” consisting of proto boards with buttons attached to an Axman board (one board complete)</w:t>
             </w:r>
           </w:p>
         </w:tc>
@@ -713,7 +730,15 @@
               <w:spacing w:before="40" w:after="40"/>
             </w:pPr>
             <w:r>
-              <w:t>Integrate CAN bus module init code with sonar distance measuring code</w:t>
+              <w:t xml:space="preserve">Integrate CAN bus module </w:t>
+            </w:r>
+            <w:proofErr w:type="spellStart"/>
+            <w:r>
+              <w:t>init</w:t>
+            </w:r>
+            <w:proofErr w:type="spellEnd"/>
+            <w:r>
+              <w:t xml:space="preserve"> code with sonar distance measuring code</w:t>
             </w:r>
           </w:p>
         </w:tc>
@@ -735,7 +760,10 @@
               <w:jc w:val="center"/>
             </w:pPr>
             <w:r>
-              <w:t>2014-05-30</w:t>
+              <w:t>2014-0</w:t>
+            </w:r>
+            <w:r>
+              <w:t>6-03</w:t>
             </w:r>
           </w:p>
         </w:tc>
@@ -756,6 +784,9 @@
               <w:spacing w:before="40" w:after="40"/>
               <w:jc w:val="center"/>
             </w:pPr>
+            <w:r>
+              <w:t>100</w:t>
+            </w:r>
           </w:p>
         </w:tc>
       </w:tr>
@@ -806,6 +837,76 @@
             </w:r>
             <w:r>
               <w:t>6-02</w:t>
+            </w:r>
+          </w:p>
+        </w:tc>
+        <w:tc>
+          <w:tcPr>
+            <w:tcW w:w="1260" w:type="dxa"/>
+            <w:shd w:val="clear" w:color="auto" w:fill="auto"/>
+            <w:tcMar>
+              <w:top w:w="43" w:type="dxa"/>
+              <w:left w:w="115" w:type="dxa"/>
+              <w:bottom w:w="43" w:type="dxa"/>
+              <w:right w:w="115" w:type="dxa"/>
+            </w:tcMar>
+            <w:vAlign w:val="bottom"/>
+          </w:tcPr>
+          <w:p>
+            <w:pPr>
+              <w:spacing w:before="40" w:after="40"/>
+              <w:jc w:val="center"/>
+            </w:pPr>
+            <w:r>
+              <w:t>100</w:t>
+            </w:r>
+          </w:p>
+        </w:tc>
+      </w:tr>
+      <w:tr>
+        <w:trPr>
+          <w:trHeight w:val="345"/>
+        </w:trPr>
+        <w:tc>
+          <w:tcPr>
+            <w:tcW w:w="5040" w:type="dxa"/>
+            <w:shd w:val="clear" w:color="auto" w:fill="auto"/>
+            <w:tcMar>
+              <w:top w:w="43" w:type="dxa"/>
+              <w:left w:w="115" w:type="dxa"/>
+              <w:bottom w:w="43" w:type="dxa"/>
+              <w:right w:w="115" w:type="dxa"/>
+            </w:tcMar>
+            <w:vAlign w:val="bottom"/>
+          </w:tcPr>
+          <w:p>
+            <w:pPr>
+              <w:spacing w:before="40" w:after="40"/>
+            </w:pPr>
+            <w:r>
+              <w:t>Create simple elevator callbox node logic</w:t>
+            </w:r>
+          </w:p>
+        </w:tc>
+        <w:tc>
+          <w:tcPr>
+            <w:tcW w:w="1620" w:type="dxa"/>
+            <w:shd w:val="clear" w:color="auto" w:fill="auto"/>
+            <w:tcMar>
+              <w:top w:w="43" w:type="dxa"/>
+              <w:left w:w="115" w:type="dxa"/>
+              <w:bottom w:w="43" w:type="dxa"/>
+              <w:right w:w="115" w:type="dxa"/>
+            </w:tcMar>
+            <w:vAlign w:val="bottom"/>
+          </w:tcPr>
+          <w:p>
+            <w:pPr>
+              <w:spacing w:before="40" w:after="40"/>
+              <w:jc w:val="center"/>
+            </w:pPr>
+            <w:r>
+              <w:t>2014-06-03</w:t>
             </w:r>
           </w:p>
         </w:tc>

</xml_diff>